<commit_message>
Updated new prod server path
</commit_message>
<xml_diff>
--- a/deployment/aws/setup/database_server.docx
+++ b/deployment/aws/setup/database_server.docx
@@ -849,8 +849,6 @@
         </w:rPr>
         <w:t>-</w:t>
       </w:r>
-      <w:bookmarkStart w:id="0" w:name="_GoBack"/>
-      <w:bookmarkEnd w:id="0"/>
       <w:r>
         <w:rPr>
           <w:b/>
@@ -1376,25 +1374,16 @@
       <w:pPr>
         <w:ind w:left="720"/>
       </w:pPr>
-    </w:p>
-    <w:p>
-      <w:pPr>
-        <w:ind w:left="720"/>
-        <w:rPr>
-          <w:b/>
-        </w:rPr>
-      </w:pPr>
-      <w:r>
-        <w:rPr>
-          <w:b/>
+      <w:r>
+        <w:rPr>
           <w:noProof/>
           <w:lang w:eastAsia="en-GB"/>
         </w:rPr>
         <w:drawing>
-          <wp:inline distT="0" distB="0" distL="0" distR="0" wp14:anchorId="6E1EA629" wp14:editId="2DA925E0">
-            <wp:extent cx="4108477" cy="3543408"/>
-            <wp:effectExtent l="0" t="0" r="6350" b="12700"/>
-            <wp:docPr id="1" name="Picture 1" descr="../../../../../Desktop/Screen%20Shot%202018-03-09%20at%203.16."/>
+          <wp:inline distT="0" distB="0" distL="0" distR="0" wp14:anchorId="3FA0411A" wp14:editId="61B0CFF7">
+            <wp:extent cx="4509135" cy="4057372"/>
+            <wp:effectExtent l="0" t="0" r="12065" b="6985"/>
+            <wp:docPr id="6" name="Picture 6" descr="../../../../../Desktop/Screen%20Shot%202018-03-11%20at%208.03."/>
             <wp:cNvGraphicFramePr>
               <a:graphicFrameLocks xmlns:a="http://schemas.openxmlformats.org/drawingml/2006/main" noChangeAspect="1"/>
             </wp:cNvGraphicFramePr>
@@ -1402,7 +1391,7 @@
               <a:graphicData uri="http://schemas.openxmlformats.org/drawingml/2006/picture">
                 <pic:pic xmlns:pic="http://schemas.openxmlformats.org/drawingml/2006/picture">
                   <pic:nvPicPr>
-                    <pic:cNvPr id="0" name="Picture 1" descr="../../../../../Desktop/Screen%20Shot%202018-03-09%20at%203.16."/>
+                    <pic:cNvPr id="0" name="Picture 5" descr="../../../../../Desktop/Screen%20Shot%202018-03-11%20at%208.03."/>
                     <pic:cNvPicPr>
                       <a:picLocks noChangeAspect="1" noChangeArrowheads="1"/>
                     </pic:cNvPicPr>
@@ -1423,7 +1412,7 @@
                   <pic:spPr bwMode="auto">
                     <a:xfrm>
                       <a:off x="0" y="0"/>
-                      <a:ext cx="4119166" cy="3552627"/>
+                      <a:ext cx="4515132" cy="4062768"/>
                     </a:xfrm>
                     <a:prstGeom prst="rect">
                       <a:avLst/>
@@ -1439,6 +1428,14 @@
           </wp:inline>
         </w:drawing>
       </w:r>
+    </w:p>
+    <w:p>
+      <w:pPr>
+        <w:ind w:left="720"/>
+        <w:rPr>
+          <w:b/>
+        </w:rPr>
+      </w:pPr>
     </w:p>
     <w:p/>
     <w:p>
@@ -1679,9 +1676,15 @@
             <w:rStyle w:val="Hyperlink"/>
             <w:b/>
           </w:rPr>
-          <w:t>http://ec2-18-221-25-182.us-east-2.compute.amazonaws.com:7474/</w:t>
+          <w:t>http://ec2-52-14-131-115.us-east-2.compute.amazonaws.com:7474/</w:t>
         </w:r>
       </w:hyperlink>
+      <w:r>
+        <w:rPr>
+          <w:b/>
+        </w:rPr>
+        <w:t xml:space="preserve"> </w:t>
+      </w:r>
     </w:p>
     <w:p>
       <w:pPr>
@@ -1705,6 +1708,8 @@
         </w:rPr>
         <w:t>Note: Make sure to open up port 7474 on AWS Security Group if the server is in an EC2 instance!</w:t>
       </w:r>
+      <w:bookmarkStart w:id="0" w:name="_GoBack"/>
+      <w:bookmarkEnd w:id="0"/>
     </w:p>
     <w:p/>
     <w:p>

</xml_diff>

<commit_message>
Updated deployment instrutions for database server
</commit_message>
<xml_diff>
--- a/deployment/aws/setup/database_server.docx
+++ b/deployment/aws/setup/database_server.docx
@@ -1,6 +1,6 @@
 
 <file path=word/document.xml><?xml version="1.0" encoding="utf-8"?>
-<w:document xmlns:wpc="http://schemas.microsoft.com/office/word/2010/wordprocessingCanvas" xmlns:mo="http://schemas.microsoft.com/office/mac/office/2008/main" xmlns:mc="http://schemas.openxmlformats.org/markup-compatibility/2006" xmlns:mv="urn:schemas-microsoft-com:mac:vml" xmlns:o="urn:schemas-microsoft-com:office:office" xmlns:r="http://schemas.openxmlformats.org/officeDocument/2006/relationships" xmlns:m="http://schemas.openxmlformats.org/officeDocument/2006/math" xmlns:v="urn:schemas-microsoft-com:vml" xmlns:wp14="http://schemas.microsoft.com/office/word/2010/wordprocessingDrawing" xmlns:wp="http://schemas.openxmlformats.org/drawingml/2006/wordprocessingDrawing" xmlns:w10="urn:schemas-microsoft-com:office:word" xmlns:w="http://schemas.openxmlformats.org/wordprocessingml/2006/main" xmlns:w14="http://schemas.microsoft.com/office/word/2010/wordml" xmlns:w15="http://schemas.microsoft.com/office/word/2012/wordml" xmlns:wpg="http://schemas.microsoft.com/office/word/2010/wordprocessingGroup" xmlns:wpi="http://schemas.microsoft.com/office/word/2010/wordprocessingInk" xmlns:wne="http://schemas.microsoft.com/office/word/2006/wordml" xmlns:wps="http://schemas.microsoft.com/office/word/2010/wordprocessingShape" mc:Ignorable="w14 w15 wp14">
+<w:document xmlns:wpc="http://schemas.microsoft.com/office/word/2010/wordprocessingCanvas" xmlns:cx="http://schemas.microsoft.com/office/drawing/2014/chartex" xmlns:cx1="http://schemas.microsoft.com/office/drawing/2015/9/8/chartex" xmlns:cx2="http://schemas.microsoft.com/office/drawing/2015/10/21/chartex" xmlns:cx3="http://schemas.microsoft.com/office/drawing/2016/5/9/chartex" xmlns:cx4="http://schemas.microsoft.com/office/drawing/2016/5/10/chartex" xmlns:cx5="http://schemas.microsoft.com/office/drawing/2016/5/11/chartex" xmlns:cx6="http://schemas.microsoft.com/office/drawing/2016/5/12/chartex" xmlns:cx7="http://schemas.microsoft.com/office/drawing/2016/5/13/chartex" xmlns:cx8="http://schemas.microsoft.com/office/drawing/2016/5/14/chartex" xmlns:mc="http://schemas.openxmlformats.org/markup-compatibility/2006" xmlns:aink="http://schemas.microsoft.com/office/drawing/2016/ink" xmlns:am3d="http://schemas.microsoft.com/office/drawing/2017/model3d" xmlns:o="urn:schemas-microsoft-com:office:office" xmlns:r="http://schemas.openxmlformats.org/officeDocument/2006/relationships" xmlns:m="http://schemas.openxmlformats.org/officeDocument/2006/math" xmlns:v="urn:schemas-microsoft-com:vml" xmlns:wp14="http://schemas.microsoft.com/office/word/2010/wordprocessingDrawing" xmlns:wp="http://schemas.openxmlformats.org/drawingml/2006/wordprocessingDrawing" xmlns:w10="urn:schemas-microsoft-com:office:word" xmlns:w="http://schemas.openxmlformats.org/wordprocessingml/2006/main" xmlns:w14="http://schemas.microsoft.com/office/word/2010/wordml" xmlns:w15="http://schemas.microsoft.com/office/word/2012/wordml" xmlns:w16cex="http://schemas.microsoft.com/office/word/2018/wordml/cex" xmlns:w16cid="http://schemas.microsoft.com/office/word/2016/wordml/cid" xmlns:w16="http://schemas.microsoft.com/office/word/2018/wordml" xmlns:w16se="http://schemas.microsoft.com/office/word/2015/wordml/symex" xmlns:wpg="http://schemas.microsoft.com/office/word/2010/wordprocessingGroup" xmlns:wpi="http://schemas.microsoft.com/office/word/2010/wordprocessingInk" xmlns:wne="http://schemas.microsoft.com/office/word/2006/wordml" xmlns:wps="http://schemas.microsoft.com/office/word/2010/wordprocessingShape" mc:Ignorable="w14 w15 w16se w16cid w16 w16cex wp14">
   <w:body>
     <w:p>
       <w:pPr>
@@ -152,200 +152,102 @@
         <w:outlineLvl w:val="0"/>
       </w:pPr>
       <w:r>
-        <w:t>Install Java (for Neo4j) (</w:t>
+        <w:t>Install Neo4j</w:t>
+      </w:r>
+      <w:r>
+        <w:t xml:space="preserve"> (</w:t>
       </w:r>
       <w:hyperlink r:id="rId5" w:history="1">
         <w:r>
           <w:rPr>
             <w:rStyle w:val="Hyperlink"/>
           </w:rPr>
-          <w:t>http://neo4j.com/docs/operations-manual/current/installation/linux/debian/</w:t>
+          <w:t>https://www.digitalocean.com/community/tutorials/how-to-install-and-configure-neo4j-on-ubuntu-20-04</w:t>
         </w:r>
       </w:hyperlink>
       <w:r>
-        <w:t>)</w:t>
+        <w:t xml:space="preserve">) </w:t>
       </w:r>
     </w:p>
     <w:p>
       <w:pPr>
         <w:pStyle w:val="ListParagraph"/>
         <w:numPr>
-          <w:ilvl w:val="0"/>
-          <w:numId w:val="4"/>
-        </w:numPr>
-        <w:rPr>
-          <w:b/>
-        </w:rPr>
-      </w:pPr>
-      <w:r>
-        <w:rPr>
-          <w:b/>
-        </w:rPr>
-        <w:t>$sudo add-apt-repository ppa:webupd8team/java</w:t>
-      </w:r>
-    </w:p>
-    <w:p>
-      <w:pPr>
-        <w:pStyle w:val="ListParagraph"/>
-        <w:numPr>
-          <w:ilvl w:val="0"/>
-          <w:numId w:val="4"/>
-        </w:numPr>
-        <w:rPr>
-          <w:b/>
-        </w:rPr>
-      </w:pPr>
-      <w:r>
-        <w:rPr>
-          <w:b/>
-        </w:rPr>
-        <w:t>$sudo apt-get update</w:t>
-      </w:r>
-    </w:p>
-    <w:p>
-      <w:pPr>
-        <w:pStyle w:val="ListParagraph"/>
-        <w:numPr>
-          <w:ilvl w:val="0"/>
-          <w:numId w:val="4"/>
-        </w:numPr>
-        <w:rPr>
-          <w:b/>
-        </w:rPr>
-      </w:pPr>
-      <w:r>
-        <w:rPr>
-          <w:b/>
-        </w:rPr>
-        <w:t>$sudo apt-get install oracle-java8-installer</w:t>
-      </w:r>
-    </w:p>
-    <w:p>
-      <w:pPr>
-        <w:pStyle w:val="ListParagraph"/>
-        <w:numPr>
-          <w:ilvl w:val="0"/>
-          <w:numId w:val="4"/>
-        </w:numPr>
-      </w:pPr>
-      <w:r>
-        <w:rPr>
-          <w:b/>
-        </w:rPr>
-        <w:t>$update-java-alternatives --list</w:t>
-      </w:r>
-      <w:r>
-        <w:t xml:space="preserve"> #list java versions on machine</w:t>
-      </w:r>
-    </w:p>
-    <w:p>
-      <w:pPr>
-        <w:pStyle w:val="ListParagraph"/>
-        <w:numPr>
-          <w:ilvl w:val="0"/>
-          <w:numId w:val="4"/>
-        </w:numPr>
-      </w:pPr>
-      <w:r>
-        <w:rPr>
-          <w:b/>
-        </w:rPr>
-        <w:t>$sudo update-java-alternatives --jre --set java-1.8.0-openjdk-amd64</w:t>
-      </w:r>
-      <w:r>
-        <w:t xml:space="preserve"> #replace last argument with the Java 8 version name</w:t>
-      </w:r>
-    </w:p>
-    <w:p/>
-    <w:p>
-      <w:pPr>
-        <w:pStyle w:val="ListParagraph"/>
-        <w:numPr>
-          <w:ilvl w:val="0"/>
+          <w:ilvl w:val="1"/>
           <w:numId w:val="1"/>
         </w:numPr>
         <w:outlineLvl w:val="0"/>
       </w:pPr>
       <w:r>
-        <w:t>Install Neo4j</w:t>
+        <w:t>sudo apt update</w:t>
       </w:r>
     </w:p>
     <w:p>
       <w:pPr>
         <w:pStyle w:val="ListParagraph"/>
         <w:numPr>
-          <w:ilvl w:val="0"/>
-          <w:numId w:val="5"/>
+          <w:ilvl w:val="1"/>
+          <w:numId w:val="1"/>
         </w:numPr>
-        <w:rPr>
-          <w:b/>
-        </w:rPr>
-      </w:pPr>
-      <w:r>
-        <w:rPr>
-          <w:b/>
-        </w:rPr>
-        <w:t>$sudo wget --no-check-certificate -O - https://debian.neo4j.org/neotechnology.gpg.key | apt-key add -</w:t>
+        <w:outlineLvl w:val="0"/>
+      </w:pPr>
+      <w:r>
+        <w:t>sudo apt install apt-transport-https ca-certificates curl software-properties-common</w:t>
       </w:r>
     </w:p>
     <w:p>
       <w:pPr>
         <w:pStyle w:val="ListParagraph"/>
         <w:numPr>
-          <w:ilvl w:val="0"/>
-          <w:numId w:val="5"/>
+          <w:ilvl w:val="1"/>
+          <w:numId w:val="1"/>
         </w:numPr>
-      </w:pPr>
-      <w:r>
-        <w:rPr>
-          <w:b/>
-        </w:rPr>
-        <w:t>$echo 'deb http://debian.neo4j.org/repo stable/' | sudo tee /etc/apt/sources.list.d/neo4j.list</w:t>
-      </w:r>
-      <w:r>
-        <w:t xml:space="preserve">  # add -a for append (&gt;&gt;)</w:t>
+        <w:outlineLvl w:val="0"/>
+      </w:pPr>
+      <w:r>
+        <w:t xml:space="preserve">curl -fsSL https://debian.neo4j.com/neotechnology.gpg.key | sudo apt-key add </w:t>
+      </w:r>
+      <w:r>
+        <w:t>–</w:t>
       </w:r>
     </w:p>
     <w:p>
       <w:pPr>
         <w:pStyle w:val="ListParagraph"/>
         <w:numPr>
-          <w:ilvl w:val="0"/>
-          <w:numId w:val="5"/>
+          <w:ilvl w:val="1"/>
+          <w:numId w:val="1"/>
         </w:numPr>
-        <w:rPr>
-          <w:b/>
-        </w:rPr>
-      </w:pPr>
-      <w:r>
-        <w:rPr>
-          <w:b/>
-        </w:rPr>
-        <w:t>$sudo apt-get update</w:t>
+        <w:outlineLvl w:val="0"/>
+      </w:pPr>
+      <w:r>
+        <w:t>sudo add-apt-repository "deb https://debian.neo4j.com stable 4.1"</w:t>
       </w:r>
     </w:p>
     <w:p>
       <w:pPr>
         <w:pStyle w:val="ListParagraph"/>
         <w:numPr>
-          <w:ilvl w:val="0"/>
-          <w:numId w:val="5"/>
+          <w:ilvl w:val="1"/>
+          <w:numId w:val="1"/>
         </w:numPr>
-      </w:pPr>
-      <w:r>
-        <w:rPr>
-          <w:b/>
-        </w:rPr>
-        <w:t xml:space="preserve">$sudo apt-get --assume-yes --allow-unauthenticated install neo4j=3.1.1 </w:t>
-      </w:r>
-      <w:r>
-        <w:t>#don't prompt, and allow una</w:t>
-      </w:r>
-      <w:r>
-        <w:t>u</w:t>
-      </w:r>
-      <w:r>
-        <w:t>thenticated</w:t>
+        <w:outlineLvl w:val="0"/>
+      </w:pPr>
+      <w:r>
+        <w:t>sudo apt install neo4j</w:t>
+      </w:r>
+    </w:p>
+    <w:p>
+      <w:pPr>
+        <w:pStyle w:val="ListParagraph"/>
+        <w:numPr>
+          <w:ilvl w:val="1"/>
+          <w:numId w:val="1"/>
+        </w:numPr>
+        <w:outlineLvl w:val="0"/>
+      </w:pPr>
+      <w:r>
+        <w:t>sudo systemctl enable neo4j.service</w:t>
       </w:r>
     </w:p>
     <w:p/>
@@ -479,7 +381,6 @@
     </w:p>
     <w:p>
       <w:r>
-        <w:lastRenderedPageBreak/>
         <w:t xml:space="preserve">On Production Environment we’d want to mount an AWS Elastic Block Storage Volume to the server for storing all </w:t>
       </w:r>
       <w:r>
@@ -803,19 +704,7 @@
         <w:rPr>
           <w:b/>
         </w:rPr>
-        <w:t>/data/</w:t>
-      </w:r>
-      <w:r>
-        <w:rPr>
-          <w:b/>
-        </w:rPr>
-        <w:t>db</w:t>
-      </w:r>
-      <w:r>
-        <w:rPr>
-          <w:b/>
-        </w:rPr>
-        <w:t xml:space="preserve"> </w:t>
+        <w:t xml:space="preserve">/data/db </w:t>
       </w:r>
       <w:r>
         <w:t xml:space="preserve">#create </w:t>
@@ -1113,13 +1002,7 @@
         <w:rPr>
           <w:b/>
         </w:rPr>
-        <w:t>/</w:t>
-      </w:r>
-      <w:r>
-        <w:rPr>
-          <w:b/>
-        </w:rPr>
-        <w:t>data/log</w:t>
+        <w:t>/data/log</w:t>
       </w:r>
     </w:p>
     <w:p>
@@ -1246,10 +1129,7 @@
     <w:p/>
     <w:p>
       <w:r>
-        <w:t>Configure custom Database and Log Path for Neo4j</w:t>
-      </w:r>
-      <w:r>
-        <w:t xml:space="preserve"> by editing the configuration file.</w:t>
+        <w:t>Configure custom Database and Log Path for Neo4j by editing the configuration file.</w:t>
       </w:r>
     </w:p>
     <w:p/>
@@ -1265,13 +1145,7 @@
         <w:rPr>
           <w:b/>
         </w:rPr>
-        <w:t>$</w:t>
-      </w:r>
-      <w:r>
-        <w:rPr>
-          <w:b/>
-        </w:rPr>
-        <w:t>sudo vi /etc/neo4j/neo4j.conf</w:t>
+        <w:t>$sudo vi /etc/neo4j/neo4j.conf</w:t>
       </w:r>
       <w:r>
         <w:t xml:space="preserve"> #edit the configuration file</w:t>
@@ -1379,6 +1253,7 @@
           <w:noProof/>
           <w:lang w:eastAsia="en-GB"/>
         </w:rPr>
+        <w:lastRenderedPageBreak/>
         <w:drawing>
           <wp:inline distT="0" distB="0" distL="0" distR="0" wp14:anchorId="3FA0411A" wp14:editId="61B0CFF7">
             <wp:extent cx="4509135" cy="4057372"/>
@@ -1541,14 +1416,7 @@
           <w:sz w:val="32"/>
           <w:szCs w:val="32"/>
         </w:rPr>
-        <w:t xml:space="preserve">Configure </w:t>
-      </w:r>
-      <w:r>
-        <w:rPr>
-          <w:sz w:val="32"/>
-          <w:szCs w:val="32"/>
-        </w:rPr>
-        <w:t>Remote Web Admin Access</w:t>
+        <w:t>Configure Remote Web Admin Access</w:t>
       </w:r>
     </w:p>
     <w:p/>
@@ -1587,6 +1455,7 @@
         <w:rPr>
           <w:b/>
         </w:rPr>
+        <w:lastRenderedPageBreak/>
         <w:t>$</w:t>
       </w:r>
       <w:r>
@@ -1625,7 +1494,79 @@
         <w:t>dbms.connector.http.listen_address=0.0.0.0:7474</w:t>
       </w:r>
     </w:p>
-    <w:p/>
+    <w:p>
+      <w:pPr>
+        <w:pStyle w:val="ListParagraph"/>
+        <w:numPr>
+          <w:ilvl w:val="0"/>
+          <w:numId w:val="15"/>
+        </w:numPr>
+        <w:rPr>
+          <w:b/>
+        </w:rPr>
+      </w:pPr>
+      <w:r>
+        <w:rPr>
+          <w:b/>
+        </w:rPr>
+        <w:t>Disable TLS conector for bolt: (uncomment this line in the conf):</w:t>
+      </w:r>
+    </w:p>
+    <w:p>
+      <w:pPr>
+        <w:pStyle w:val="ListParagraph"/>
+        <w:rPr>
+          <w:rFonts w:ascii="Menlo" w:hAnsi="Menlo" w:cs="Menlo"/>
+          <w:color w:val="000000"/>
+          <w:sz w:val="22"/>
+          <w:szCs w:val="22"/>
+        </w:rPr>
+      </w:pPr>
+      <w:r>
+        <w:rPr>
+          <w:rFonts w:ascii="Menlo" w:hAnsi="Menlo" w:cs="Menlo"/>
+          <w:color w:val="000000"/>
+          <w:sz w:val="22"/>
+          <w:szCs w:val="22"/>
+        </w:rPr>
+        <w:t>dbms.connector.bolt.tls_level=DISABLED</w:t>
+      </w:r>
+    </w:p>
+    <w:p>
+      <w:pPr>
+        <w:pStyle w:val="ListParagraph"/>
+        <w:numPr>
+          <w:ilvl w:val="0"/>
+          <w:numId w:val="15"/>
+        </w:numPr>
+        <w:rPr>
+          <w:b/>
+        </w:rPr>
+      </w:pPr>
+      <w:r>
+        <w:rPr>
+          <w:b/>
+        </w:rPr>
+        <w:t>Enable non-local connections by uncommeting this line:</w:t>
+      </w:r>
+    </w:p>
+    <w:p>
+      <w:pPr>
+        <w:pStyle w:val="ListParagraph"/>
+        <w:rPr>
+          <w:b/>
+        </w:rPr>
+      </w:pPr>
+      <w:r>
+        <w:rPr>
+          <w:rFonts w:ascii="Menlo" w:hAnsi="Menlo" w:cs="Menlo"/>
+          <w:color w:val="000000"/>
+          <w:sz w:val="22"/>
+          <w:szCs w:val="22"/>
+        </w:rPr>
+        <w:t>dbms.default_listen_address=0.0.0.0</w:t>
+      </w:r>
+    </w:p>
     <w:p>
       <w:pPr>
         <w:pStyle w:val="ListParagraph"/>
@@ -1708,8 +1649,6 @@
         </w:rPr>
         <w:t>Note: Make sure to open up port 7474 on AWS Security Group if the server is in an EC2 instance!</w:t>
       </w:r>
-      <w:bookmarkStart w:id="0" w:name="_GoBack"/>
-      <w:bookmarkEnd w:id="0"/>
     </w:p>
     <w:p/>
     <w:p>
@@ -1757,6 +1696,19 @@
           <w:b/>
         </w:rPr>
         <w:t>Settings &gt; BOLT + ROUTING &gt; Check "Do not use bolt"</w:t>
+      </w:r>
+      <w:r>
+        <w:rPr>
+          <w:b/>
+        </w:rPr>
+        <w:t xml:space="preserve"> </w:t>
+      </w:r>
+      <w:r>
+        <w:rPr>
+          <w:b/>
+          <w:color w:val="FF0000"/>
+        </w:rPr>
+        <w:t>(not valid for latest version of Neo4j)</w:t>
       </w:r>
     </w:p>
     <w:p>
@@ -1854,10 +1806,7 @@
         <w:t>, enter :server</w:t>
       </w:r>
       <w:r>
-        <w:t xml:space="preserve"> connect, and enter the neo4j login credenti</w:t>
-      </w:r>
-      <w:r>
-        <w:t>als, and it should be connected</w:t>
+        <w:t xml:space="preserve"> connect, and enter the neo4j login credentials, and it should be connected</w:t>
       </w:r>
     </w:p>
     <w:p/>
@@ -1876,6 +1825,12 @@
           <w:b/>
         </w:rPr>
         <w:t>neo4j/neo4j</w:t>
+      </w:r>
+      <w:r>
+        <w:rPr>
+          <w:b/>
+        </w:rPr>
+        <w:t xml:space="preserve"> </w:t>
       </w:r>
     </w:p>
     <w:p>
@@ -1887,6 +1842,7 @@
           <w:noProof/>
           <w:lang w:eastAsia="en-GB"/>
         </w:rPr>
+        <w:lastRenderedPageBreak/>
         <w:drawing>
           <wp:inline distT="0" distB="0" distL="0" distR="0" wp14:anchorId="7432214E" wp14:editId="2CAC543E">
             <wp:extent cx="4737735" cy="2445266"/>
@@ -2005,6 +1961,25 @@
     <w:p/>
     <w:p>
       <w:pPr>
+        <w:rPr>
+          <w:b/>
+          <w:color w:val="FF0000"/>
+        </w:rPr>
+      </w:pPr>
+      <w:r>
+        <w:tab/>
+      </w:r>
+      <w:r>
+        <w:rPr>
+          <w:b/>
+          <w:color w:val="FF0000"/>
+        </w:rPr>
+        <w:t>(actually, no need to change if protected by AWS security group and DB server is separate)</w:t>
+      </w:r>
+    </w:p>
+    <w:p/>
+    <w:p>
+      <w:pPr>
         <w:ind w:left="720"/>
         <w:rPr>
           <w:color w:val="FF0000"/>
@@ -2029,8 +2004,8 @@
 </file>
 
 <file path=word/numbering.xml><?xml version="1.0" encoding="utf-8"?>
-<w:numbering xmlns:wpc="http://schemas.microsoft.com/office/word/2010/wordprocessingCanvas" xmlns:mo="http://schemas.microsoft.com/office/mac/office/2008/main" xmlns:mc="http://schemas.openxmlformats.org/markup-compatibility/2006" xmlns:mv="urn:schemas-microsoft-com:mac:vml" xmlns:o="urn:schemas-microsoft-com:office:office" xmlns:r="http://schemas.openxmlformats.org/officeDocument/2006/relationships" xmlns:m="http://schemas.openxmlformats.org/officeDocument/2006/math" xmlns:v="urn:schemas-microsoft-com:vml" xmlns:wp14="http://schemas.microsoft.com/office/word/2010/wordprocessingDrawing" xmlns:wp="http://schemas.openxmlformats.org/drawingml/2006/wordprocessingDrawing" xmlns:w10="urn:schemas-microsoft-com:office:word" xmlns:w="http://schemas.openxmlformats.org/wordprocessingml/2006/main" xmlns:w14="http://schemas.microsoft.com/office/word/2010/wordml" xmlns:w15="http://schemas.microsoft.com/office/word/2012/wordml" xmlns:wpg="http://schemas.microsoft.com/office/word/2010/wordprocessingGroup" xmlns:wpi="http://schemas.microsoft.com/office/word/2010/wordprocessingInk" xmlns:wne="http://schemas.microsoft.com/office/word/2006/wordml" xmlns:wps="http://schemas.microsoft.com/office/word/2010/wordprocessingShape" mc:Ignorable="w14 w15 wp14">
-  <w:abstractNum w:abstractNumId="0">
+<w:numbering xmlns:wpc="http://schemas.microsoft.com/office/word/2010/wordprocessingCanvas" xmlns:cx="http://schemas.microsoft.com/office/drawing/2014/chartex" xmlns:cx1="http://schemas.microsoft.com/office/drawing/2015/9/8/chartex" xmlns:cx2="http://schemas.microsoft.com/office/drawing/2015/10/21/chartex" xmlns:cx3="http://schemas.microsoft.com/office/drawing/2016/5/9/chartex" xmlns:cx4="http://schemas.microsoft.com/office/drawing/2016/5/10/chartex" xmlns:cx5="http://schemas.microsoft.com/office/drawing/2016/5/11/chartex" xmlns:cx6="http://schemas.microsoft.com/office/drawing/2016/5/12/chartex" xmlns:cx7="http://schemas.microsoft.com/office/drawing/2016/5/13/chartex" xmlns:cx8="http://schemas.microsoft.com/office/drawing/2016/5/14/chartex" xmlns:mc="http://schemas.openxmlformats.org/markup-compatibility/2006" xmlns:aink="http://schemas.microsoft.com/office/drawing/2016/ink" xmlns:am3d="http://schemas.microsoft.com/office/drawing/2017/model3d" xmlns:o="urn:schemas-microsoft-com:office:office" xmlns:r="http://schemas.openxmlformats.org/officeDocument/2006/relationships" xmlns:m="http://schemas.openxmlformats.org/officeDocument/2006/math" xmlns:v="urn:schemas-microsoft-com:vml" xmlns:wp14="http://schemas.microsoft.com/office/word/2010/wordprocessingDrawing" xmlns:wp="http://schemas.openxmlformats.org/drawingml/2006/wordprocessingDrawing" xmlns:w10="urn:schemas-microsoft-com:office:word" xmlns:w="http://schemas.openxmlformats.org/wordprocessingml/2006/main" xmlns:w14="http://schemas.microsoft.com/office/word/2010/wordml" xmlns:w15="http://schemas.microsoft.com/office/word/2012/wordml" xmlns:w16cex="http://schemas.microsoft.com/office/word/2018/wordml/cex" xmlns:w16cid="http://schemas.microsoft.com/office/word/2016/wordml/cid" xmlns:w16="http://schemas.microsoft.com/office/word/2018/wordml" xmlns:w16se="http://schemas.microsoft.com/office/word/2015/wordml/symex" xmlns:wpg="http://schemas.microsoft.com/office/word/2010/wordprocessingGroup" xmlns:wpi="http://schemas.microsoft.com/office/word/2010/wordprocessingInk" xmlns:wne="http://schemas.microsoft.com/office/word/2006/wordml" xmlns:wps="http://schemas.microsoft.com/office/word/2010/wordprocessingShape" mc:Ignorable="w14 w15 w16se w16cid w16 w16cex wp14">
+  <w:abstractNum w:abstractNumId="0" w15:restartNumberingAfterBreak="0">
     <w:nsid w:val="06C97CEF"/>
     <w:multiLevelType w:val="hybridMultilevel"/>
     <w:tmpl w:val="E7043B7C"/>
@@ -2119,7 +2094,7 @@
       </w:pPr>
     </w:lvl>
   </w:abstractNum>
-  <w:abstractNum w:abstractNumId="1">
+  <w:abstractNum w:abstractNumId="1" w15:restartNumberingAfterBreak="0">
     <w:nsid w:val="082A5B4C"/>
     <w:multiLevelType w:val="hybridMultilevel"/>
     <w:tmpl w:val="FAE84E20"/>
@@ -2208,7 +2183,7 @@
       </w:pPr>
     </w:lvl>
   </w:abstractNum>
-  <w:abstractNum w:abstractNumId="2">
+  <w:abstractNum w:abstractNumId="2" w15:restartNumberingAfterBreak="0">
     <w:nsid w:val="2EAD58B9"/>
     <w:multiLevelType w:val="hybridMultilevel"/>
     <w:tmpl w:val="D5A25704"/>
@@ -2294,7 +2269,7 @@
       </w:pPr>
     </w:lvl>
   </w:abstractNum>
-  <w:abstractNum w:abstractNumId="3">
+  <w:abstractNum w:abstractNumId="3" w15:restartNumberingAfterBreak="0">
     <w:nsid w:val="3B405884"/>
     <w:multiLevelType w:val="hybridMultilevel"/>
     <w:tmpl w:val="019071C8"/>
@@ -2383,7 +2358,7 @@
       </w:pPr>
     </w:lvl>
   </w:abstractNum>
-  <w:abstractNum w:abstractNumId="4">
+  <w:abstractNum w:abstractNumId="4" w15:restartNumberingAfterBreak="0">
     <w:nsid w:val="426D128F"/>
     <w:multiLevelType w:val="hybridMultilevel"/>
     <w:tmpl w:val="5B82F356"/>
@@ -2475,7 +2450,7 @@
       </w:pPr>
     </w:lvl>
   </w:abstractNum>
-  <w:abstractNum w:abstractNumId="5">
+  <w:abstractNum w:abstractNumId="5" w15:restartNumberingAfterBreak="0">
     <w:nsid w:val="42F33071"/>
     <w:multiLevelType w:val="hybridMultilevel"/>
     <w:tmpl w:val="B080CDA8"/>
@@ -2566,7 +2541,7 @@
       </w:pPr>
     </w:lvl>
   </w:abstractNum>
-  <w:abstractNum w:abstractNumId="6">
+  <w:abstractNum w:abstractNumId="6" w15:restartNumberingAfterBreak="0">
     <w:nsid w:val="458E2854"/>
     <w:multiLevelType w:val="hybridMultilevel"/>
     <w:tmpl w:val="AE2E872E"/>
@@ -2652,7 +2627,7 @@
       </w:pPr>
     </w:lvl>
   </w:abstractNum>
-  <w:abstractNum w:abstractNumId="7">
+  <w:abstractNum w:abstractNumId="7" w15:restartNumberingAfterBreak="0">
     <w:nsid w:val="4AE27BE1"/>
     <w:multiLevelType w:val="hybridMultilevel"/>
     <w:tmpl w:val="6AC22308"/>
@@ -2741,7 +2716,7 @@
       </w:pPr>
     </w:lvl>
   </w:abstractNum>
-  <w:abstractNum w:abstractNumId="8">
+  <w:abstractNum w:abstractNumId="8" w15:restartNumberingAfterBreak="0">
     <w:nsid w:val="5B6F7B6A"/>
     <w:multiLevelType w:val="hybridMultilevel"/>
     <w:tmpl w:val="AED6B74C"/>
@@ -2854,7 +2829,7 @@
       </w:rPr>
     </w:lvl>
   </w:abstractNum>
-  <w:abstractNum w:abstractNumId="9">
+  <w:abstractNum w:abstractNumId="9" w15:restartNumberingAfterBreak="0">
     <w:nsid w:val="607D561F"/>
     <w:multiLevelType w:val="hybridMultilevel"/>
     <w:tmpl w:val="19ECF38E"/>
@@ -2943,7 +2918,7 @@
       </w:pPr>
     </w:lvl>
   </w:abstractNum>
-  <w:abstractNum w:abstractNumId="10">
+  <w:abstractNum w:abstractNumId="10" w15:restartNumberingAfterBreak="0">
     <w:nsid w:val="616A757E"/>
     <w:multiLevelType w:val="hybridMultilevel"/>
     <w:tmpl w:val="57E69AD6"/>
@@ -3056,7 +3031,7 @@
       </w:rPr>
     </w:lvl>
   </w:abstractNum>
-  <w:abstractNum w:abstractNumId="11">
+  <w:abstractNum w:abstractNumId="11" w15:restartNumberingAfterBreak="0">
     <w:nsid w:val="63AC00DD"/>
     <w:multiLevelType w:val="hybridMultilevel"/>
     <w:tmpl w:val="74DC8C8C"/>
@@ -3142,7 +3117,7 @@
       </w:pPr>
     </w:lvl>
   </w:abstractNum>
-  <w:abstractNum w:abstractNumId="12">
+  <w:abstractNum w:abstractNumId="12" w15:restartNumberingAfterBreak="0">
     <w:nsid w:val="65AD61B0"/>
     <w:multiLevelType w:val="hybridMultilevel"/>
     <w:tmpl w:val="CAC2FF28"/>
@@ -3228,7 +3203,7 @@
       </w:pPr>
     </w:lvl>
   </w:abstractNum>
-  <w:abstractNum w:abstractNumId="13">
+  <w:abstractNum w:abstractNumId="13" w15:restartNumberingAfterBreak="0">
     <w:nsid w:val="6F75354E"/>
     <w:multiLevelType w:val="hybridMultilevel"/>
     <w:tmpl w:val="78B89F8A"/>
@@ -3317,7 +3292,7 @@
       </w:pPr>
     </w:lvl>
   </w:abstractNum>
-  <w:abstractNum w:abstractNumId="14">
+  <w:abstractNum w:abstractNumId="14" w15:restartNumberingAfterBreak="0">
     <w:nsid w:val="72BE3F53"/>
     <w:multiLevelType w:val="hybridMultilevel"/>
     <w:tmpl w:val="EF9A76EA"/>
@@ -3403,7 +3378,7 @@
       </w:pPr>
     </w:lvl>
   </w:abstractNum>
-  <w:abstractNum w:abstractNumId="15">
+  <w:abstractNum w:abstractNumId="15" w15:restartNumberingAfterBreak="0">
     <w:nsid w:val="75312971"/>
     <w:multiLevelType w:val="hybridMultilevel"/>
     <w:tmpl w:val="AA4481B0"/>
@@ -3544,7 +3519,7 @@
 </file>
 
 <file path=word/styles.xml><?xml version="1.0" encoding="utf-8"?>
-<w:styles xmlns:mc="http://schemas.openxmlformats.org/markup-compatibility/2006" xmlns:r="http://schemas.openxmlformats.org/officeDocument/2006/relationships" xmlns:w="http://schemas.openxmlformats.org/wordprocessingml/2006/main" xmlns:w14="http://schemas.microsoft.com/office/word/2010/wordml" xmlns:w15="http://schemas.microsoft.com/office/word/2012/wordml" mc:Ignorable="w14 w15">
+<w:styles xmlns:mc="http://schemas.openxmlformats.org/markup-compatibility/2006" xmlns:r="http://schemas.openxmlformats.org/officeDocument/2006/relationships" xmlns:w="http://schemas.openxmlformats.org/wordprocessingml/2006/main" xmlns:w14="http://schemas.microsoft.com/office/word/2010/wordml" xmlns:w15="http://schemas.microsoft.com/office/word/2012/wordml" xmlns:w16cex="http://schemas.microsoft.com/office/word/2018/wordml/cex" xmlns:w16cid="http://schemas.microsoft.com/office/word/2016/wordml/cid" xmlns:w16="http://schemas.microsoft.com/office/word/2018/wordml" xmlns:w16se="http://schemas.microsoft.com/office/word/2015/wordml/symex" mc:Ignorable="w14 w15 w16se w16cid w16 w16cex">
   <w:docDefaults>
     <w:rPrDefault>
       <w:rPr>
@@ -3556,7 +3531,7 @@
     </w:rPrDefault>
     <w:pPrDefault/>
   </w:docDefaults>
-  <w:latentStyles w:defLockedState="0" w:defUIPriority="99" w:defSemiHidden="0" w:defUnhideWhenUsed="0" w:defQFormat="0" w:count="382">
+  <w:latentStyles w:defLockedState="0" w:defUIPriority="99" w:defSemiHidden="0" w:defUnhideWhenUsed="0" w:defQFormat="0" w:count="376">
     <w:lsdException w:name="Normal" w:uiPriority="0" w:qFormat="1"/>
     <w:lsdException w:name="heading 1" w:uiPriority="9" w:qFormat="1"/>
     <w:lsdException w:name="heading 2" w:semiHidden="1" w:uiPriority="9" w:unhideWhenUsed="1" w:qFormat="1"/>
@@ -3713,15 +3688,6 @@
     <w:lsdException w:name="Balloon Text" w:semiHidden="1" w:unhideWhenUsed="1"/>
     <w:lsdException w:name="Table Grid" w:uiPriority="39"/>
     <w:lsdException w:name="Table Theme" w:semiHidden="1" w:unhideWhenUsed="1"/>
-    <w:lsdException w:name="Note Level 1" w:semiHidden="1" w:unhideWhenUsed="1"/>
-    <w:lsdException w:name="Note Level 2" w:semiHidden="1" w:unhideWhenUsed="1"/>
-    <w:lsdException w:name="Note Level 3" w:semiHidden="1" w:unhideWhenUsed="1"/>
-    <w:lsdException w:name="Note Level 4" w:semiHidden="1" w:unhideWhenUsed="1"/>
-    <w:lsdException w:name="Note Level 5" w:semiHidden="1" w:unhideWhenUsed="1"/>
-    <w:lsdException w:name="Note Level 6" w:semiHidden="1" w:unhideWhenUsed="1"/>
-    <w:lsdException w:name="Note Level 7" w:semiHidden="1" w:unhideWhenUsed="1"/>
-    <w:lsdException w:name="Note Level 8" w:semiHidden="1" w:unhideWhenUsed="1"/>
-    <w:lsdException w:name="Note Level 9" w:semiHidden="1" w:unhideWhenUsed="1"/>
     <w:lsdException w:name="Placeholder Text" w:semiHidden="1"/>
     <w:lsdException w:name="No Spacing" w:uiPriority="1" w:qFormat="1"/>
     <w:lsdException w:name="Light Shading" w:uiPriority="60"/>
@@ -4013,6 +3979,16 @@
     <w:basedOn w:val="DefaultParagraphFont"/>
     <w:rsid w:val="000A4D37"/>
   </w:style>
+  <w:style w:type="character" w:styleId="UnresolvedMention">
+    <w:name w:val="Unresolved Mention"/>
+    <w:basedOn w:val="DefaultParagraphFont"/>
+    <w:uiPriority w:val="99"/>
+    <w:rsid w:val="001D272D"/>
+    <w:rPr>
+      <w:color w:val="605E5C"/>
+      <w:shd w:val="clear" w:color="auto" w:fill="E1DFDD"/>
+    </w:rPr>
+  </w:style>
 </w:styles>
 </file>
 

</xml_diff>